<commit_message>
Primera entrega – Reto 4
</commit_message>
<xml_diff>
--- a/Docs/observaciones-reto4.docx
+++ b/Docs/observaciones-reto4.docx
@@ -118,6 +118,31 @@
     </w:p>
     <w:p>
       <w:pPr>
+        <w:rPr>
+          <w:lang w:val="es-419"/>
+        </w:rPr>
+      </w:pPr>
+      <w:r>
+        <w:rPr>
+          <w:lang w:val="es-419"/>
+        </w:rPr>
+        <w:t>R/.</w:t>
+      </w:r>
+      <w:r>
+        <w:rPr>
+          <w:lang w:val="es-419"/>
+        </w:rPr>
+        <w:t xml:space="preserve"> Seis son los necesarios para poder </w:t>
+      </w:r>
+      <w:r>
+        <w:rPr>
+          <w:lang w:val="es-419"/>
+        </w:rPr>
+        <w:t xml:space="preserve">solucionar todos los problemas del Reto </w:t>
+      </w:r>
+    </w:p>
+    <w:p>
+      <w:pPr>
         <w:pStyle w:val="Ttulo1"/>
         <w:rPr>
           <w:rFonts w:asciiTheme="minorHAnsi" w:eastAsiaTheme="minorEastAsia" w:hAnsiTheme="minorHAnsi" w:cstheme="minorBidi"/>
@@ -166,6 +191,211 @@
     </w:p>
     <w:p>
       <w:pPr>
+        <w:rPr>
+          <w:lang w:val="es-419"/>
+        </w:rPr>
+      </w:pPr>
+      <w:r>
+        <w:rPr>
+          <w:lang w:val="es-419"/>
+        </w:rPr>
+        <w:t>R/.</w:t>
+      </w:r>
+      <w:r>
+        <w:rPr>
+          <w:lang w:val="es-419"/>
+        </w:rPr>
+        <w:t xml:space="preserve"> </w:t>
+      </w:r>
+      <w:r>
+        <w:rPr>
+          <w:lang w:val="es-419"/>
+        </w:rPr>
+        <w:drawing>
+          <wp:inline distT="0" distB="0" distL="0" distR="0" wp14:anchorId="3E365531" wp14:editId="456EFD0F">
+            <wp:extent cx="3947502" cy="2537680"/>
+            <wp:effectExtent l="0" t="0" r="0" b="0"/>
+            <wp:docPr id="1" name="Imagen 1" descr="Imagen de la pantalla de un computador&#10;&#10;Descripción generada automáticamente con confianza baja"/>
+            <wp:cNvGraphicFramePr>
+              <a:graphicFrameLocks xmlns:a="http://schemas.openxmlformats.org/drawingml/2006/main" noChangeAspect="1"/>
+            </wp:cNvGraphicFramePr>
+            <a:graphic xmlns:a="http://schemas.openxmlformats.org/drawingml/2006/main">
+              <a:graphicData uri="http://schemas.openxmlformats.org/drawingml/2006/picture">
+                <pic:pic xmlns:pic="http://schemas.openxmlformats.org/drawingml/2006/picture">
+                  <pic:nvPicPr>
+                    <pic:cNvPr id="1" name="Imagen 1" descr="Imagen de la pantalla de un computador&#10;&#10;Descripción generada automáticamente con confianza baja"/>
+                    <pic:cNvPicPr/>
+                  </pic:nvPicPr>
+                  <pic:blipFill>
+                    <a:blip r:embed="rId8"/>
+                    <a:stretch>
+                      <a:fillRect/>
+                    </a:stretch>
+                  </pic:blipFill>
+                  <pic:spPr>
+                    <a:xfrm>
+                      <a:off x="0" y="0"/>
+                      <a:ext cx="3947502" cy="2537680"/>
+                    </a:xfrm>
+                    <a:prstGeom prst="rect">
+                      <a:avLst/>
+                    </a:prstGeom>
+                  </pic:spPr>
+                </pic:pic>
+              </a:graphicData>
+            </a:graphic>
+          </wp:inline>
+        </w:drawing>
+      </w:r>
+    </w:p>
+    <w:p>
+      <w:pPr>
+        <w:rPr>
+          <w:lang w:val="es-419"/>
+        </w:rPr>
+      </w:pPr>
+      <w:r>
+        <w:rPr>
+          <w:lang w:val="es-419"/>
+        </w:rPr>
+        <w:t>Tomando como ejemplo este pedazo de codigo podemos definir:</w:t>
+      </w:r>
+    </w:p>
+    <w:p>
+      <w:pPr>
+        <w:rPr>
+          <w:lang w:val="es-419"/>
+        </w:rPr>
+      </w:pPr>
+      <w:r>
+        <w:rPr>
+          <w:lang w:val="es-419"/>
+        </w:rPr>
+        <w:drawing>
+          <wp:inline distT="0" distB="0" distL="0" distR="0" wp14:anchorId="5A2D2C5C" wp14:editId="120BB18C">
+            <wp:extent cx="3970364" cy="259102"/>
+            <wp:effectExtent l="0" t="0" r="0" b="7620"/>
+            <wp:docPr id="2" name="Imagen 2"/>
+            <wp:cNvGraphicFramePr>
+              <a:graphicFrameLocks xmlns:a="http://schemas.openxmlformats.org/drawingml/2006/main" noChangeAspect="1"/>
+            </wp:cNvGraphicFramePr>
+            <a:graphic xmlns:a="http://schemas.openxmlformats.org/drawingml/2006/main">
+              <a:graphicData uri="http://schemas.openxmlformats.org/drawingml/2006/picture">
+                <pic:pic xmlns:pic="http://schemas.openxmlformats.org/drawingml/2006/picture">
+                  <pic:nvPicPr>
+                    <pic:cNvPr id="1" name=""/>
+                    <pic:cNvPicPr/>
+                  </pic:nvPicPr>
+                  <pic:blipFill>
+                    <a:blip r:embed="rId9"/>
+                    <a:stretch>
+                      <a:fillRect/>
+                    </a:stretch>
+                  </pic:blipFill>
+                  <pic:spPr>
+                    <a:xfrm>
+                      <a:off x="0" y="0"/>
+                      <a:ext cx="3970364" cy="259102"/>
+                    </a:xfrm>
+                    <a:prstGeom prst="rect">
+                      <a:avLst/>
+                    </a:prstGeom>
+                  </pic:spPr>
+                </pic:pic>
+              </a:graphicData>
+            </a:graphic>
+          </wp:inline>
+        </w:drawing>
+      </w:r>
+    </w:p>
+    <w:p>
+      <w:pPr>
+        <w:rPr>
+          <w:lang w:val="es-419"/>
+        </w:rPr>
+      </w:pPr>
+      <w:r>
+        <w:rPr>
+          <w:lang w:val="es-419"/>
+        </w:rPr>
+        <w:t xml:space="preserve">VertexA y VertexB vendria siendo los vertices </w:t>
+      </w:r>
+    </w:p>
+    <w:p>
+      <w:pPr>
+        <w:rPr>
+          <w:lang w:val="es-419"/>
+        </w:rPr>
+      </w:pPr>
+      <w:r>
+        <w:rPr>
+          <w:lang w:val="es-419"/>
+        </w:rPr>
+        <w:drawing>
+          <wp:inline distT="0" distB="0" distL="0" distR="0" wp14:anchorId="3FFA9B6E" wp14:editId="0C29948B">
+            <wp:extent cx="1798476" cy="205758"/>
+            <wp:effectExtent l="0" t="0" r="0" b="3810"/>
+            <wp:docPr id="3" name="Imagen 3"/>
+            <wp:cNvGraphicFramePr>
+              <a:graphicFrameLocks xmlns:a="http://schemas.openxmlformats.org/drawingml/2006/main" noChangeAspect="1"/>
+            </wp:cNvGraphicFramePr>
+            <a:graphic xmlns:a="http://schemas.openxmlformats.org/drawingml/2006/main">
+              <a:graphicData uri="http://schemas.openxmlformats.org/drawingml/2006/picture">
+                <pic:pic xmlns:pic="http://schemas.openxmlformats.org/drawingml/2006/picture">
+                  <pic:nvPicPr>
+                    <pic:cNvPr id="1" name=""/>
+                    <pic:cNvPicPr/>
+                  </pic:nvPicPr>
+                  <pic:blipFill>
+                    <a:blip r:embed="rId10"/>
+                    <a:stretch>
+                      <a:fillRect/>
+                    </a:stretch>
+                  </pic:blipFill>
+                  <pic:spPr>
+                    <a:xfrm>
+                      <a:off x="0" y="0"/>
+                      <a:ext cx="1798476" cy="205758"/>
+                    </a:xfrm>
+                    <a:prstGeom prst="rect">
+                      <a:avLst/>
+                    </a:prstGeom>
+                  </pic:spPr>
+                </pic:pic>
+              </a:graphicData>
+            </a:graphic>
+          </wp:inline>
+        </w:drawing>
+      </w:r>
+    </w:p>
+    <w:p>
+      <w:pPr>
+        <w:rPr>
+          <w:lang w:val="es-419"/>
+        </w:rPr>
+      </w:pPr>
+      <w:r>
+        <w:rPr>
+          <w:lang w:val="es-419"/>
+        </w:rPr>
+        <w:t>Entre los dos vertex serian los arcos</w:t>
+      </w:r>
+    </w:p>
+    <w:p>
+      <w:pPr>
+        <w:rPr>
+          <w:lang w:val="es-419"/>
+        </w:rPr>
+      </w:pPr>
+      <w:r>
+        <w:rPr>
+          <w:lang w:val="es-419"/>
+        </w:rPr>
+        <w:t xml:space="preserve">En este caso seria un grafo denso y dirigido </w:t>
+      </w:r>
+    </w:p>
+    <w:p>
+      <w:pPr>
         <w:pStyle w:val="Ttulo1"/>
         <w:rPr>
           <w:rFonts w:asciiTheme="minorHAnsi" w:eastAsiaTheme="minorEastAsia" w:hAnsiTheme="minorHAnsi" w:cstheme="minorBidi"/>
@@ -192,11 +422,6 @@
       <w:pPr>
         <w:pStyle w:val="Ttulo1"/>
         <w:rPr>
-          <w:lang w:val="es-CO"/>
-        </w:rPr>
-      </w:pPr>
-      <w:r>
-        <w:rPr>
           <w:rFonts w:asciiTheme="minorHAnsi" w:eastAsiaTheme="minorEastAsia" w:hAnsiTheme="minorHAnsi" w:cstheme="minorBidi"/>
           <w:noProof w:val="0"/>
           <w:color w:val="auto"/>
@@ -204,8 +429,63 @@
           <w:szCs w:val="22"/>
           <w:lang w:val="es-419"/>
         </w:rPr>
+      </w:pPr>
+      <w:r>
+        <w:rPr>
+          <w:rFonts w:asciiTheme="minorHAnsi" w:eastAsiaTheme="minorEastAsia" w:hAnsiTheme="minorHAnsi" w:cstheme="minorBidi"/>
+          <w:noProof w:val="0"/>
+          <w:color w:val="auto"/>
+          <w:sz w:val="22"/>
+          <w:szCs w:val="22"/>
+          <w:lang w:val="es-419"/>
+        </w:rPr>
         <w:t>los requerimientos? Y ¿Por qué?</w:t>
       </w:r>
+    </w:p>
+    <w:p>
+      <w:pPr>
+        <w:rPr>
+          <w:lang w:val="es-419"/>
+        </w:rPr>
+      </w:pPr>
+      <w:r>
+        <w:rPr>
+          <w:lang w:val="es-419"/>
+        </w:rPr>
+        <w:t>R/.</w:t>
+      </w:r>
+      <w:r>
+        <w:rPr>
+          <w:lang w:val="es-419"/>
+        </w:rPr>
+        <w:t xml:space="preserve"> Listas, para agrupar los datos</w:t>
+      </w:r>
+    </w:p>
+    <w:p>
+      <w:pPr>
+        <w:rPr>
+          <w:lang w:val="es-419"/>
+        </w:rPr>
+      </w:pPr>
+      <w:r>
+        <w:rPr>
+          <w:lang w:val="es-419"/>
+        </w:rPr>
+        <w:t xml:space="preserve">Y un mapa </w:t>
+      </w:r>
+      <w:r>
+        <w:rPr>
+          <w:lang w:val="es-419"/>
+        </w:rPr>
+        <w:t>para la organización de los datos de igual manera</w:t>
+      </w:r>
+    </w:p>
+    <w:p>
+      <w:pPr>
+        <w:rPr>
+          <w:lang w:val="es-419"/>
+        </w:rPr>
+      </w:pPr>
     </w:p>
     <w:sectPr>
       <w:pgSz w:w="12240" w:h="15840"/>
@@ -3242,18 +3522,18 @@
 </file>
 
 <file path=customXml/item2.xml><?xml version="1.0" encoding="utf-8"?>
-<p:properties xmlns:p="http://schemas.microsoft.com/office/2006/metadata/properties" xmlns:xsi="http://www.w3.org/2001/XMLSchema-instance" xmlns:pc="http://schemas.microsoft.com/office/infopath/2007/PartnerControls">
-  <documentManagement/>
-</p:properties>
-</file>
-
-<file path=customXml/item3.xml><?xml version="1.0" encoding="utf-8"?>
 <?mso-contentType ?>
 <FormTemplates xmlns="http://schemas.microsoft.com/sharepoint/v3/contenttype/forms">
   <Display>DocumentLibraryForm</Display>
   <Edit>DocumentLibraryForm</Edit>
   <New>DocumentLibraryForm</New>
 </FormTemplates>
+</file>
+
+<file path=customXml/item3.xml><?xml version="1.0" encoding="utf-8"?>
+<p:properties xmlns:p="http://schemas.microsoft.com/office/2006/metadata/properties" xmlns:xsi="http://www.w3.org/2001/XMLSchema-instance" xmlns:pc="http://schemas.microsoft.com/office/infopath/2007/PartnerControls">
+  <documentManagement/>
+</p:properties>
 </file>
 
 <file path=customXml/itemProps1.xml><?xml version="1.0" encoding="utf-8"?>
@@ -3276,18 +3556,18 @@
 </file>
 
 <file path=customXml/itemProps2.xml><?xml version="1.0" encoding="utf-8"?>
+<ds:datastoreItem xmlns:ds="http://schemas.openxmlformats.org/officeDocument/2006/customXml" ds:itemID="{1F59EA8B-1FA8-40D2-A8B0-61B9CE1E4579}">
+  <ds:schemaRefs>
+    <ds:schemaRef ds:uri="http://schemas.microsoft.com/sharepoint/v3/contenttype/forms"/>
+  </ds:schemaRefs>
+</ds:datastoreItem>
+</file>
+
+<file path=customXml/itemProps3.xml><?xml version="1.0" encoding="utf-8"?>
 <ds:datastoreItem xmlns:ds="http://schemas.openxmlformats.org/officeDocument/2006/customXml" ds:itemID="{8542EACB-7939-45C8-99C3-B6897CA7A7EF}">
   <ds:schemaRefs>
     <ds:schemaRef ds:uri="http://schemas.microsoft.com/office/2006/metadata/properties"/>
     <ds:schemaRef ds:uri="http://schemas.microsoft.com/office/infopath/2007/PartnerControls"/>
   </ds:schemaRefs>
 </ds:datastoreItem>
-</file>
-
-<file path=customXml/itemProps3.xml><?xml version="1.0" encoding="utf-8"?>
-<ds:datastoreItem xmlns:ds="http://schemas.openxmlformats.org/officeDocument/2006/customXml" ds:itemID="{1F59EA8B-1FA8-40D2-A8B0-61B9CE1E4579}">
-  <ds:schemaRefs>
-    <ds:schemaRef ds:uri="http://schemas.microsoft.com/sharepoint/v3/contenttype/forms"/>
-  </ds:schemaRefs>
-</ds:datastoreItem>
 </file>
</xml_diff>